<commit_message>
Add minor edits in working document
</commit_message>
<xml_diff>
--- a/Working-documents/Structure-of-the-paper.docx
+++ b/Working-documents/Structure-of-the-paper.docx
@@ -356,15 +356,7 @@
         <w:rPr>
           <w:lang w:val="de-AT"/>
         </w:rPr>
-        <w:t>historischer Entwicklung gesehen habe zum Beispiel bei P</w:t>
-      </w:r>
-      <w:bookmarkStart w:id="0" w:name="_GoBack"/>
-      <w:bookmarkEnd w:id="0"/>
-      <w:r>
-        <w:rPr>
-          <w:lang w:val="de-AT"/>
-        </w:rPr>
-        <w:t xml:space="preserve">V Durchdringung </w:t>
+        <w:t xml:space="preserve">historischer Entwicklung gesehen habe zum Beispiel bei PV Durchdringung </w:t>
       </w:r>
       <w:r>
         <w:rPr>
@@ -537,6 +529,21 @@
     </w:p>
     <w:p>
       <w:pPr>
+        <w:rPr>
+          <w:lang w:val="de-AT"/>
+        </w:rPr>
+      </w:pPr>
+      <w:r>
+        <w:rPr>
+          <w:lang w:val="de-AT"/>
+        </w:rPr>
+        <w:t xml:space="preserve">Klimaneutralität erreichen – heißes Eisen – fossiles Gas, Gebäudesanierung </w:t>
+      </w:r>
+      <w:bookmarkStart w:id="0" w:name="_GoBack"/>
+      <w:bookmarkEnd w:id="0"/>
+    </w:p>
+    <w:p>
+      <w:pPr>
         <w:pStyle w:val="berschrift2"/>
         <w:rPr>
           <w:lang w:val="de-AT"/>
@@ -560,6 +567,57 @@
         </w:rPr>
         <w:t xml:space="preserve"> in Erneuerbare Energien</w:t>
       </w:r>
+    </w:p>
+    <w:p>
+      <w:pPr>
+        <w:rPr>
+          <w:lang w:val="de-AT"/>
+        </w:rPr>
+      </w:pPr>
+      <w:r>
+        <w:rPr>
+          <w:highlight w:val="yellow"/>
+          <w:lang w:val="de-AT"/>
+        </w:rPr>
+        <w:t>Zeitpunkt des Investments und laufende Kosten (Wärmedämmung, trade-offs)</w:t>
+      </w:r>
+    </w:p>
+    <w:p>
+      <w:pPr>
+        <w:rPr>
+          <w:lang w:val="de-AT"/>
+        </w:rPr>
+      </w:pPr>
+      <w:r>
+        <w:rPr>
+          <w:highlight w:val="yellow"/>
+          <w:lang w:val="de-AT"/>
+        </w:rPr>
+        <w:t>Investitionsanreize für erneuerbare Energien auf lokaler Ebene</w:t>
+      </w:r>
+    </w:p>
+    <w:p>
+      <w:pPr>
+        <w:rPr>
+          <w:lang w:val="de-AT"/>
+        </w:rPr>
+      </w:pPr>
+      <w:r>
+        <w:rPr>
+          <w:highlight w:val="yellow"/>
+          <w:lang w:val="de-AT"/>
+        </w:rPr>
+        <w:t xml:space="preserve">Soziale Ausgeglichenheit </w:t>
+      </w:r>
+      <w:proofErr w:type="spellStart"/>
+      <w:r>
+        <w:rPr>
+          <w:highlight w:val="yellow"/>
+          <w:lang w:val="de-AT"/>
+        </w:rPr>
+        <w:t>socially-balanced</w:t>
+      </w:r>
+      <w:proofErr w:type="spellEnd"/>
     </w:p>
     <w:p>
       <w:pPr>
@@ -590,6 +648,7 @@
           <w:id w:val="1747294575"/>
           <w:citation/>
         </w:sdtPr>
+        <w:sdtEndPr/>
         <w:sdtContent>
           <w:r>
             <w:fldChar w:fldCharType="begin"/>
@@ -3130,6 +3189,10 @@
     <w:sdt>
       <w:sdtPr>
         <w:rPr>
+          <w:rFonts w:asciiTheme="minorHAnsi" w:eastAsiaTheme="minorHAnsi" w:hAnsiTheme="minorHAnsi" w:cstheme="minorBidi"/>
+          <w:color w:val="auto"/>
+          <w:sz w:val="22"/>
+          <w:szCs w:val="22"/>
           <w:lang w:val="de-DE"/>
         </w:rPr>
         <w:id w:val="-1165159353"/>
@@ -3140,10 +3203,6 @@
       </w:sdtPr>
       <w:sdtEndPr>
         <w:rPr>
-          <w:rFonts w:asciiTheme="minorHAnsi" w:eastAsiaTheme="minorHAnsi" w:hAnsiTheme="minorHAnsi" w:cstheme="minorBidi"/>
-          <w:color w:val="auto"/>
-          <w:sz w:val="22"/>
-          <w:szCs w:val="22"/>
           <w:lang w:val="en-US"/>
         </w:rPr>
       </w:sdtEndPr>
@@ -3157,9 +3216,6 @@
             </w:numPr>
           </w:pPr>
           <w:r>
-            <w:rPr>
-              <w:lang w:val="de-DE"/>
-            </w:rPr>
             <w:t>References</w:t>
           </w:r>
         </w:p>
@@ -3168,6 +3224,7 @@
             <w:id w:val="111145805"/>
             <w:bibliography/>
           </w:sdtPr>
+          <w:sdtEndPr/>
           <w:sdtContent>
             <w:p>
               <w:pPr>
@@ -3177,16 +3234,12 @@
                   <w:noProof/>
                   <w:sz w:val="24"/>
                   <w:szCs w:val="24"/>
-                  <w:lang w:val="de-DE"/>
                 </w:rPr>
               </w:pPr>
               <w:r>
                 <w:fldChar w:fldCharType="begin"/>
               </w:r>
               <w:r>
-                <w:rPr>
-                  <w:lang w:val="de-AT"/>
-                </w:rPr>
                 <w:instrText>BIBLIOGRAPHY</w:instrText>
               </w:r>
               <w:r>
@@ -3195,7 +3248,6 @@
               <w:r>
                 <w:rPr>
                   <w:noProof/>
-                  <w:lang w:val="de-DE"/>
                 </w:rPr>
                 <w:t xml:space="preserve">Mundaca, L., Busch, H., &amp; Sophie, S. (2018). </w:t>
               </w:r>
@@ -3208,7 +3260,6 @@
               <w:r>
                 <w:rPr>
                   <w:noProof/>
-                  <w:lang w:val="de-DE"/>
                 </w:rPr>
                 <w:t xml:space="preserve">An energy justice perspective. </w:t>
               </w:r>
@@ -3217,14 +3268,12 @@
                   <w:i/>
                   <w:iCs/>
                   <w:noProof/>
-                  <w:lang w:val="de-DE"/>
                 </w:rPr>
                 <w:t>Applied Energy</w:t>
               </w:r>
               <w:r>
                 <w:rPr>
                   <w:noProof/>
-                  <w:lang w:val="de-DE"/>
                 </w:rPr>
                 <w:t>, 292-303.</w:t>
               </w:r>
@@ -3372,21 +3421,13 @@
         <w:t xml:space="preserve"> Thesis topic 2: </w:t>
       </w:r>
       <w:r>
-        <w:t xml:space="preserve">A Distributed Energy Sharing Framework </w:t>
-      </w:r>
-      <w:proofErr w:type="gramStart"/>
-      <w:r>
-        <w:t>among</w:t>
+        <w:t>A Distributed Energy Sharing Framework among</w:t>
       </w:r>
       <w:r>
         <w:t xml:space="preserve">  </w:t>
       </w:r>
       <w:r>
-        <w:t>Households</w:t>
-      </w:r>
-      <w:proofErr w:type="gramEnd"/>
-      <w:r>
-        <w:t xml:space="preserve"> in </w:t>
+        <w:t xml:space="preserve">Households in </w:t>
       </w:r>
       <w:proofErr w:type="spellStart"/>
       <w:r>
@@ -5739,7 +5780,7 @@
 </file>
 
 <file path=customXml/itemProps1.xml><?xml version="1.0" encoding="utf-8"?>
-<ds:datastoreItem xmlns:ds="http://schemas.openxmlformats.org/officeDocument/2006/customXml" ds:itemID="{608E1AB1-D901-496E-9BE9-4BC9CFB12127}">
+<ds:datastoreItem xmlns:ds="http://schemas.openxmlformats.org/officeDocument/2006/customXml" ds:itemID="{D3E945A4-3514-479B-95A0-EA07550FFE8F}">
   <ds:schemaRefs>
     <ds:schemaRef ds:uri="http://schemas.openxmlformats.org/officeDocument/2006/bibliography"/>
   </ds:schemaRefs>

</xml_diff>